<commit_message>
GitBook: [#458] No subject
</commit_message>
<xml_diff>
--- a/.gitbook/assets/Lab 1 Rubric (1).docx
+++ b/.gitbook/assets/Lab 1 Rubric (1).docx
@@ -42,7 +42,7 @@
       <w:pPr>
         <w:jc w:val="center"/>
         <w:rPr>
-          <w:rFonts w:ascii="Times New Roman" w:hAnsi="Times New Roman" w:cs="Times New Roman"/>
+          <w:rFonts w:ascii="Times New Roman" w:hAnsi="Times New Roman" w:cs="Times New Roman" w:hint="eastAsia"/>
           <w:sz w:val="44"/>
           <w:szCs w:val="48"/>
         </w:rPr>
@@ -170,7 +170,7 @@
           <w:p>
             <w:pPr>
               <w:rPr>
-                <w:rFonts w:ascii="Times New Roman" w:hAnsi="Times New Roman" w:cs="Times New Roman"/>
+                <w:rFonts w:ascii="Times New Roman" w:hAnsi="Times New Roman" w:cs="Times New Roman" w:hint="eastAsia"/>
                 <w:b/>
                 <w:bCs/>
                 <w:sz w:val="36"/>
@@ -211,7 +211,7 @@
           <w:p>
             <w:pPr>
               <w:rPr>
-                <w:rFonts w:ascii="Times New Roman" w:hAnsi="Times New Roman" w:cs="Times New Roman"/>
+                <w:rFonts w:ascii="Times New Roman" w:hAnsi="Times New Roman" w:cs="Times New Roman" w:hint="eastAsia"/>
                 <w:b/>
                 <w:bCs/>
                 <w:sz w:val="36"/>
@@ -252,7 +252,7 @@
           <w:p>
             <w:pPr>
               <w:rPr>
-                <w:rFonts w:ascii="Times New Roman" w:hAnsi="Times New Roman" w:cs="Times New Roman"/>
+                <w:rFonts w:ascii="Times New Roman" w:hAnsi="Times New Roman" w:cs="Times New Roman" w:hint="eastAsia"/>
                 <w:b/>
                 <w:bCs/>
                 <w:sz w:val="36"/>
@@ -295,7 +295,7 @@
           <w:p>
             <w:pPr>
               <w:rPr>
-                <w:rFonts w:ascii="Times New Roman" w:hAnsi="Times New Roman" w:cs="Times New Roman"/>
+                <w:rFonts w:ascii="Times New Roman" w:hAnsi="Times New Roman" w:cs="Times New Roman" w:hint="eastAsia"/>
                 <w:sz w:val="36"/>
                 <w:szCs w:val="40"/>
               </w:rPr>
@@ -330,7 +330,7 @@
           <w:p>
             <w:pPr>
               <w:rPr>
-                <w:rFonts w:ascii="Times New Roman" w:hAnsi="Times New Roman" w:cs="Times New Roman"/>
+                <w:rFonts w:ascii="Times New Roman" w:hAnsi="Times New Roman" w:cs="Times New Roman" w:hint="eastAsia"/>
                 <w:sz w:val="36"/>
                 <w:szCs w:val="40"/>
               </w:rPr>
@@ -401,7 +401,7 @@
           <w:p>
             <w:pPr>
               <w:rPr>
-                <w:rFonts w:ascii="Times New Roman" w:hAnsi="Times New Roman" w:cs="Times New Roman"/>
+                <w:rFonts w:ascii="Times New Roman" w:hAnsi="Times New Roman" w:cs="Times New Roman" w:hint="eastAsia"/>
                 <w:sz w:val="36"/>
                 <w:szCs w:val="40"/>
               </w:rPr>
@@ -421,7 +421,7 @@
           <w:p>
             <w:pPr>
               <w:rPr>
-                <w:rFonts w:ascii="Times New Roman" w:hAnsi="Times New Roman" w:cs="Times New Roman"/>
+                <w:rFonts w:ascii="Times New Roman" w:hAnsi="Times New Roman" w:cs="Times New Roman" w:hint="eastAsia"/>
                 <w:sz w:val="36"/>
                 <w:szCs w:val="40"/>
               </w:rPr>
@@ -455,7 +455,7 @@
           <w:p>
             <w:pPr>
               <w:rPr>
-                <w:rFonts w:ascii="Times New Roman" w:hAnsi="Times New Roman" w:cs="Times New Roman"/>
+                <w:rFonts w:ascii="Times New Roman" w:hAnsi="Times New Roman" w:cs="Times New Roman" w:hint="eastAsia"/>
                 <w:sz w:val="36"/>
                 <w:szCs w:val="40"/>
               </w:rPr>
@@ -524,7 +524,7 @@
           <w:p>
             <w:pPr>
               <w:rPr>
-                <w:rFonts w:ascii="Times New Roman" w:hAnsi="Times New Roman" w:cs="Times New Roman"/>
+                <w:rFonts w:ascii="Times New Roman" w:hAnsi="Times New Roman" w:cs="Times New Roman" w:hint="eastAsia"/>
                 <w:sz w:val="36"/>
                 <w:szCs w:val="40"/>
               </w:rPr>
@@ -544,7 +544,7 @@
           <w:p>
             <w:pPr>
               <w:rPr>
-                <w:rFonts w:ascii="Times New Roman" w:hAnsi="Times New Roman" w:cs="Times New Roman"/>
+                <w:rFonts w:ascii="Times New Roman" w:hAnsi="Times New Roman" w:cs="Times New Roman" w:hint="eastAsia"/>
                 <w:sz w:val="36"/>
                 <w:szCs w:val="40"/>
               </w:rPr>
@@ -578,7 +578,7 @@
           <w:p>
             <w:pPr>
               <w:rPr>
-                <w:rFonts w:ascii="Times New Roman" w:hAnsi="Times New Roman" w:cs="Times New Roman"/>
+                <w:rFonts w:ascii="Times New Roman" w:hAnsi="Times New Roman" w:cs="Times New Roman" w:hint="eastAsia"/>
                 <w:sz w:val="36"/>
                 <w:szCs w:val="40"/>
               </w:rPr>
@@ -647,7 +647,7 @@
           <w:p>
             <w:pPr>
               <w:rPr>
-                <w:rFonts w:ascii="Times New Roman" w:hAnsi="Times New Roman" w:cs="Times New Roman"/>
+                <w:rFonts w:ascii="Times New Roman" w:hAnsi="Times New Roman" w:cs="Times New Roman" w:hint="eastAsia"/>
                 <w:sz w:val="36"/>
                 <w:szCs w:val="40"/>
               </w:rPr>
@@ -667,7 +667,7 @@
           <w:p>
             <w:pPr>
               <w:rPr>
-                <w:rFonts w:ascii="Times New Roman" w:hAnsi="Times New Roman" w:cs="Times New Roman"/>
+                <w:rFonts w:ascii="Times New Roman" w:hAnsi="Times New Roman" w:cs="Times New Roman" w:hint="eastAsia"/>
                 <w:sz w:val="36"/>
                 <w:szCs w:val="40"/>
               </w:rPr>
@@ -701,7 +701,7 @@
           <w:p>
             <w:pPr>
               <w:rPr>
-                <w:rFonts w:ascii="Times New Roman" w:hAnsi="Times New Roman" w:cs="Times New Roman"/>
+                <w:rFonts w:ascii="Times New Roman" w:hAnsi="Times New Roman" w:cs="Times New Roman" w:hint="eastAsia"/>
                 <w:sz w:val="36"/>
                 <w:szCs w:val="40"/>
               </w:rPr>
@@ -770,7 +770,7 @@
           <w:p>
             <w:pPr>
               <w:rPr>
-                <w:rFonts w:ascii="Times New Roman" w:hAnsi="Times New Roman" w:cs="Times New Roman"/>
+                <w:rFonts w:ascii="Times New Roman" w:hAnsi="Times New Roman" w:cs="Times New Roman" w:hint="eastAsia"/>
                 <w:sz w:val="36"/>
                 <w:szCs w:val="40"/>
               </w:rPr>
@@ -790,7 +790,7 @@
           <w:p>
             <w:pPr>
               <w:rPr>
-                <w:rFonts w:ascii="Times New Roman" w:hAnsi="Times New Roman" w:cs="Times New Roman"/>
+                <w:rFonts w:ascii="Times New Roman" w:hAnsi="Times New Roman" w:cs="Times New Roman" w:hint="eastAsia"/>
                 <w:sz w:val="36"/>
                 <w:szCs w:val="40"/>
               </w:rPr>
@@ -824,7 +824,7 @@
           <w:p>
             <w:pPr>
               <w:rPr>
-                <w:rFonts w:ascii="Times New Roman" w:hAnsi="Times New Roman" w:cs="Times New Roman"/>
+                <w:rFonts w:ascii="Times New Roman" w:hAnsi="Times New Roman" w:cs="Times New Roman" w:hint="eastAsia"/>
                 <w:sz w:val="36"/>
                 <w:szCs w:val="40"/>
               </w:rPr>
@@ -893,7 +893,7 @@
           <w:p>
             <w:pPr>
               <w:rPr>
-                <w:rFonts w:ascii="Times New Roman" w:hAnsi="Times New Roman" w:cs="Times New Roman"/>
+                <w:rFonts w:ascii="Times New Roman" w:hAnsi="Times New Roman" w:cs="Times New Roman" w:hint="eastAsia"/>
                 <w:sz w:val="36"/>
                 <w:szCs w:val="40"/>
               </w:rPr>
@@ -913,7 +913,7 @@
           <w:p>
             <w:pPr>
               <w:rPr>
-                <w:rFonts w:ascii="Times New Roman" w:hAnsi="Times New Roman" w:cs="Times New Roman"/>
+                <w:rFonts w:ascii="Times New Roman" w:hAnsi="Times New Roman" w:cs="Times New Roman" w:hint="eastAsia"/>
                 <w:sz w:val="36"/>
                 <w:szCs w:val="40"/>
               </w:rPr>
@@ -947,7 +947,7 @@
           <w:p>
             <w:pPr>
               <w:rPr>
-                <w:rFonts w:ascii="Times New Roman" w:hAnsi="Times New Roman" w:cs="Times New Roman"/>
+                <w:rFonts w:ascii="Times New Roman" w:hAnsi="Times New Roman" w:cs="Times New Roman" w:hint="eastAsia"/>
                 <w:sz w:val="36"/>
                 <w:szCs w:val="40"/>
               </w:rPr>
@@ -1016,7 +1016,7 @@
           <w:p>
             <w:pPr>
               <w:rPr>
-                <w:rFonts w:ascii="Times New Roman" w:hAnsi="Times New Roman" w:cs="Times New Roman"/>
+                <w:rFonts w:ascii="Times New Roman" w:hAnsi="Times New Roman" w:cs="Times New Roman" w:hint="eastAsia"/>
                 <w:sz w:val="36"/>
                 <w:szCs w:val="40"/>
               </w:rPr>
@@ -1037,7 +1037,7 @@
           <w:p>
             <w:pPr>
               <w:rPr>
-                <w:rFonts w:ascii="Times New Roman" w:hAnsi="Times New Roman" w:cs="Times New Roman"/>
+                <w:rFonts w:ascii="Times New Roman" w:hAnsi="Times New Roman" w:cs="Times New Roman" w:hint="eastAsia"/>
                 <w:b/>
                 <w:bCs/>
                 <w:sz w:val="36"/>
@@ -1078,7 +1078,7 @@
           <w:p>
             <w:pPr>
               <w:rPr>
-                <w:rFonts w:ascii="Times New Roman" w:hAnsi="Times New Roman" w:cs="Times New Roman"/>
+                <w:rFonts w:ascii="Times New Roman" w:hAnsi="Times New Roman" w:cs="Times New Roman" w:hint="eastAsia"/>
                 <w:b/>
                 <w:bCs/>
                 <w:sz w:val="36"/>
@@ -1109,7 +1109,7 @@
           <w:p>
             <w:pPr>
               <w:rPr>
-                <w:rFonts w:ascii="Times New Roman" w:hAnsi="Times New Roman" w:cs="Times New Roman"/>
+                <w:rFonts w:ascii="Times New Roman" w:hAnsi="Times New Roman" w:cs="Times New Roman" w:hint="eastAsia"/>
                 <w:b/>
                 <w:bCs/>
                 <w:sz w:val="36"/>
@@ -1159,7 +1159,7 @@
           <w:p>
             <w:pPr>
               <w:rPr>
-                <w:rFonts w:ascii="Times New Roman" w:hAnsi="Times New Roman" w:cs="Times New Roman"/>
+                <w:rFonts w:ascii="Times New Roman" w:hAnsi="Times New Roman" w:cs="Times New Roman" w:hint="eastAsia"/>
                 <w:sz w:val="36"/>
                 <w:szCs w:val="40"/>
               </w:rPr>
@@ -1181,11 +1181,45 @@
       <w:pPr>
         <w:jc w:val="left"/>
         <w:rPr>
+          <w:rFonts w:ascii="Times New Roman" w:hAnsi="Times New Roman" w:cs="Times New Roman" w:hint="eastAsia"/>
+          <w:sz w:val="28"/>
+          <w:szCs w:val="32"/>
+        </w:rPr>
+      </w:pPr>
+      <w:r>
+        <w:rPr>
+          <w:rFonts w:ascii="Times New Roman" w:hAnsi="Times New Roman" w:cs="Times New Roman"/>
+          <w:b/>
+          <w:bCs/>
+          <w:sz w:val="28"/>
+          <w:szCs w:val="32"/>
+        </w:rPr>
+        <w:t>Note:</w:t>
+      </w:r>
+      <w:r>
+        <w:rPr>
           <w:rFonts w:ascii="Times New Roman" w:hAnsi="Times New Roman" w:cs="Times New Roman"/>
           <w:sz w:val="28"/>
           <w:szCs w:val="32"/>
         </w:rPr>
-      </w:pPr>
+        <w:t xml:space="preserve"> </w:t>
+      </w:r>
+      <w:r>
+        <w:rPr>
+          <w:rFonts w:ascii="Times New Roman" w:hAnsi="Times New Roman" w:cs="Times New Roman" w:hint="eastAsia"/>
+          <w:sz w:val="28"/>
+          <w:szCs w:val="32"/>
+        </w:rPr>
+        <w:t>P</w:t>
+      </w:r>
+      <w:r>
+        <w:rPr>
+          <w:rFonts w:ascii="Times New Roman" w:hAnsi="Times New Roman" w:cs="Times New Roman"/>
+          <w:sz w:val="28"/>
+          <w:szCs w:val="32"/>
+        </w:rPr>
+        <w:t>re-lab calculations are 5 points each in Integration, Modelling and Position Control</w:t>
+      </w:r>
     </w:p>
     <w:sectPr>
       <w:pgSz w:w="11906" w:h="16838"/>
@@ -2179,6 +2213,15 @@
 </file>
 
 <file path=customXml/item2.xml><?xml version="1.0" encoding="utf-8"?>
+<?mso-contentType ?>
+<FormTemplates xmlns="http://schemas.microsoft.com/sharepoint/v3/contenttype/forms">
+  <Display>DocumentLibraryForm</Display>
+  <Edit>DocumentLibraryForm</Edit>
+  <New>DocumentLibraryForm</New>
+</FormTemplates>
+</file>
+
+<file path=customXml/item3.xml><?xml version="1.0" encoding="utf-8"?>
 <p:properties xmlns:p="http://schemas.microsoft.com/office/2006/metadata/properties" xmlns:xsi="http://www.w3.org/2001/XMLSchema-instance" xmlns:pc="http://schemas.microsoft.com/office/infopath/2007/PartnerControls">
   <documentManagement>
     <lcf76f155ced4ddcb4097134ff3c332f xmlns="8ff6022a-4727-4ecb-a5d2-4a73bce8309f">
@@ -2187,15 +2230,6 @@
     <TaxCatchAll xmlns="787aa7ae-cdf0-4c69-937c-479b936cfcbb" xsi:nil="true"/>
   </documentManagement>
 </p:properties>
-</file>
-
-<file path=customXml/item3.xml><?xml version="1.0" encoding="utf-8"?>
-<?mso-contentType ?>
-<FormTemplates xmlns="http://schemas.microsoft.com/sharepoint/v3/contenttype/forms">
-  <Display>DocumentLibraryForm</Display>
-  <Edit>DocumentLibraryForm</Edit>
-  <New>DocumentLibraryForm</New>
-</FormTemplates>
 </file>
 
 <file path=customXml/itemProps1.xml><?xml version="1.0" encoding="utf-8"?>
@@ -2218,6 +2252,14 @@
 </file>
 
 <file path=customXml/itemProps2.xml><?xml version="1.0" encoding="utf-8"?>
+<ds:datastoreItem xmlns:ds="http://schemas.openxmlformats.org/officeDocument/2006/customXml" ds:itemID="{2A1C9966-2725-46A8-B201-FC130FE2659D}">
+  <ds:schemaRefs>
+    <ds:schemaRef ds:uri="http://schemas.microsoft.com/sharepoint/v3/contenttype/forms"/>
+  </ds:schemaRefs>
+</ds:datastoreItem>
+</file>
+
+<file path=customXml/itemProps3.xml><?xml version="1.0" encoding="utf-8"?>
 <ds:datastoreItem xmlns:ds="http://schemas.openxmlformats.org/officeDocument/2006/customXml" ds:itemID="{9AAB76D3-EEDB-4343-BDD2-2667B4769447}">
   <ds:schemaRefs>
     <ds:schemaRef ds:uri="http://schemas.microsoft.com/office/2006/metadata/properties"/>
@@ -2226,12 +2268,4 @@
     <ds:schemaRef ds:uri="787aa7ae-cdf0-4c69-937c-479b936cfcbb"/>
   </ds:schemaRefs>
 </ds:datastoreItem>
-</file>
-
-<file path=customXml/itemProps3.xml><?xml version="1.0" encoding="utf-8"?>
-<ds:datastoreItem xmlns:ds="http://schemas.openxmlformats.org/officeDocument/2006/customXml" ds:itemID="{2A1C9966-2725-46A8-B201-FC130FE2659D}">
-  <ds:schemaRefs>
-    <ds:schemaRef ds:uri="http://schemas.microsoft.com/sharepoint/v3/contenttype/forms"/>
-  </ds:schemaRefs>
-</ds:datastoreItem>
 </file>
</xml_diff>